<commit_message>
Updated the word template
</commit_message>
<xml_diff>
--- a/USSCI_2025_Word_Paper_Template.docx
+++ b/USSCI_2025_Word_Paper_Template.docx
@@ -1,19 +1,22 @@
 
 <file path=word/document.xml><?xml version="1.0" encoding="utf-8"?>
-<w:document xmlns:wpc="http://schemas.microsoft.com/office/word/2010/wordprocessingCanvas" xmlns:cx="http://schemas.microsoft.com/office/drawing/2014/chartex" xmlns:cx1="http://schemas.microsoft.com/office/drawing/2015/9/8/chartex" xmlns:cx2="http://schemas.microsoft.com/office/drawing/2015/10/21/chartex" xmlns:cx3="http://schemas.microsoft.com/office/drawing/2016/5/9/chartex" xmlns:cx4="http://schemas.microsoft.com/office/drawing/2016/5/10/chartex" xmlns:cx5="http://schemas.microsoft.com/office/drawing/2016/5/11/chartex" xmlns:cx6="http://schemas.microsoft.com/office/drawing/2016/5/12/chartex" xmlns:cx7="http://schemas.microsoft.com/office/drawing/2016/5/13/chartex" xmlns:cx8="http://schemas.microsoft.com/office/drawing/2016/5/14/chartex" xmlns:mc="http://schemas.openxmlformats.org/markup-compatibility/2006" xmlns:aink="http://schemas.microsoft.com/office/drawing/2016/ink" xmlns:am3d="http://schemas.microsoft.com/office/drawing/2017/model3d" xmlns:o="urn:schemas-microsoft-com:office:office" xmlns:oel="http://schemas.microsoft.com/office/2019/extlst" xmlns:r="http://schemas.openxmlformats.org/officeDocument/2006/relationships" xmlns:m="http://schemas.openxmlformats.org/officeDocument/2006/math" xmlns:v="urn:schemas-microsoft-com:vml" xmlns:wp14="http://schemas.microsoft.com/office/word/2010/wordprocessingDrawing" xmlns:wp="http://schemas.openxmlformats.org/drawingml/2006/wordprocessingDrawing" xmlns:w10="urn:schemas-microsoft-com:office:word" xmlns:w="http://schemas.openxmlformats.org/wordprocessingml/2006/main" xmlns:w14="http://schemas.microsoft.com/office/word/2010/wordml" xmlns:w15="http://schemas.microsoft.com/office/word/2012/wordml" xmlns:w16cex="http://schemas.microsoft.com/office/word/2018/wordml/cex" xmlns:w16cid="http://schemas.microsoft.com/office/word/2016/wordml/cid" xmlns:w16="http://schemas.microsoft.com/office/word/2018/wordml" xmlns:w16sdtdh="http://schemas.microsoft.com/office/word/2020/wordml/sdtdatahash" xmlns:w16se="http://schemas.microsoft.com/office/word/2015/wordml/symex" xmlns:wpg="http://schemas.microsoft.com/office/word/2010/wordprocessingGroup" xmlns:wpi="http://schemas.microsoft.com/office/word/2010/wordprocessingInk" xmlns:wne="http://schemas.microsoft.com/office/word/2006/wordml" xmlns:wps="http://schemas.microsoft.com/office/word/2010/wordprocessingShape" mc:Ignorable="w14 w15 w16se w16cid w16 w16cex w16sdtdh wp14">
+<w:document xmlns:wpc="http://schemas.microsoft.com/office/word/2010/wordprocessingCanvas" xmlns:cx="http://schemas.microsoft.com/office/drawing/2014/chartex" xmlns:cx1="http://schemas.microsoft.com/office/drawing/2015/9/8/chartex" xmlns:cx2="http://schemas.microsoft.com/office/drawing/2015/10/21/chartex" xmlns:cx3="http://schemas.microsoft.com/office/drawing/2016/5/9/chartex" xmlns:cx4="http://schemas.microsoft.com/office/drawing/2016/5/10/chartex" xmlns:cx5="http://schemas.microsoft.com/office/drawing/2016/5/11/chartex" xmlns:cx6="http://schemas.microsoft.com/office/drawing/2016/5/12/chartex" xmlns:cx7="http://schemas.microsoft.com/office/drawing/2016/5/13/chartex" xmlns:cx8="http://schemas.microsoft.com/office/drawing/2016/5/14/chartex" xmlns:mc="http://schemas.openxmlformats.org/markup-compatibility/2006" xmlns:aink="http://schemas.microsoft.com/office/drawing/2016/ink" xmlns:am3d="http://schemas.microsoft.com/office/drawing/2017/model3d" xmlns:o="urn:schemas-microsoft-com:office:office" xmlns:oel="http://schemas.microsoft.com/office/2019/extlst" xmlns:r="http://schemas.openxmlformats.org/officeDocument/2006/relationships" xmlns:m="http://schemas.openxmlformats.org/officeDocument/2006/math" xmlns:v="urn:schemas-microsoft-com:vml" xmlns:wp14="http://schemas.microsoft.com/office/word/2010/wordprocessingDrawing" xmlns:wp="http://schemas.openxmlformats.org/drawingml/2006/wordprocessingDrawing" xmlns:w10="urn:schemas-microsoft-com:office:word" xmlns:w="http://schemas.openxmlformats.org/wordprocessingml/2006/main" xmlns:w14="http://schemas.microsoft.com/office/word/2010/wordml" xmlns:w15="http://schemas.microsoft.com/office/word/2012/wordml" xmlns:w16cex="http://schemas.microsoft.com/office/word/2018/wordml/cex" xmlns:w16cid="http://schemas.microsoft.com/office/word/2016/wordml/cid" xmlns:w16="http://schemas.microsoft.com/office/word/2018/wordml" xmlns:w16du="http://schemas.microsoft.com/office/word/2023/wordml/word16du" xmlns:w16sdtdh="http://schemas.microsoft.com/office/word/2020/wordml/sdtdatahash" xmlns:w16se="http://schemas.microsoft.com/office/word/2015/wordml/symex" xmlns:wpg="http://schemas.microsoft.com/office/word/2010/wordprocessingGroup" xmlns:wpi="http://schemas.microsoft.com/office/word/2010/wordprocessingInk" xmlns:wne="http://schemas.microsoft.com/office/word/2006/wordml" xmlns:wps="http://schemas.microsoft.com/office/word/2010/wordprocessingShape" mc:Ignorable="w14 w15 w16se w16cid w16 w16cex w16sdtdh w16du wp14">
   <w:body>
     <w:p>
       <w:pPr>
         <w:pStyle w:val="Headings"/>
       </w:pPr>
       <w:r>
-        <w:t xml:space="preserve">Spring Technical </w:t>
-      </w:r>
-      <w:r>
-        <w:t>Meetin</w:t>
-      </w:r>
-      <w:r>
-        <w:t>g</w:t>
+        <w:t>14</w:t>
+      </w:r>
+      <w:r>
+        <w:rPr>
+          <w:vertAlign w:val="superscript"/>
+        </w:rPr>
+        <w:t>th</w:t>
+      </w:r>
+      <w:r>
+        <w:t xml:space="preserve"> U.S. National Combustion Meeting</w:t>
       </w:r>
     </w:p>
     <w:p>
@@ -21,6 +24,9 @@
         <w:pStyle w:val="Headings"/>
       </w:pPr>
       <w:r>
+        <w:t xml:space="preserve">Organized by the </w:t>
+      </w:r>
+      <w:r>
         <w:t>Eastern</w:t>
       </w:r>
       <w:r>
@@ -38,22 +44,28 @@
         <w:t xml:space="preserve"> </w:t>
       </w:r>
       <w:r>
-        <w:t>10</w:t>
-      </w:r>
-      <w:r>
-        <w:t>-</w:t>
-      </w:r>
-      <w:r>
         <w:t>1</w:t>
       </w:r>
       <w:r>
-        <w:t>3</w:t>
+        <w:t>6</w:t>
+      </w:r>
+      <w:r>
+        <w:t>–</w:t>
+      </w:r>
+      <w:r>
+        <w:t>1</w:t>
+      </w:r>
+      <w:r>
+        <w:t>9</w:t>
       </w:r>
       <w:r>
         <w:t>, 20</w:t>
       </w:r>
       <w:r>
-        <w:t>24</w:t>
+        <w:t>2</w:t>
+      </w:r>
+      <w:r>
+        <w:t>5</w:t>
       </w:r>
     </w:p>
     <w:p>
@@ -61,13 +73,13 @@
         <w:pStyle w:val="Headings"/>
       </w:pPr>
       <w:r>
-        <w:t>Athens</w:t>
+        <w:t>Boston</w:t>
       </w:r>
       <w:r>
         <w:t xml:space="preserve">, </w:t>
       </w:r>
       <w:r>
-        <w:t>Georgia</w:t>
+        <w:t>Massachusetts</w:t>
       </w:r>
     </w:p>
     <w:p>
@@ -260,7 +272,13 @@
         <w:t xml:space="preserve"> </w:t>
       </w:r>
       <w:r>
-        <w:t>150–2</w:t>
+        <w:t>20</w:t>
+      </w:r>
+      <w:r>
+        <w:t>0–</w:t>
+      </w:r>
+      <w:r>
+        <w:t>4</w:t>
       </w:r>
       <w:r>
         <w:t xml:space="preserve">00 </w:t>
@@ -283,7 +301,13 @@
         <w:t xml:space="preserve">Keyword1, Keyword2, Keyword3, Keyword4 </w:t>
       </w:r>
       <w:r>
-        <w:t>[10pt Italic]</w:t>
+        <w:t>[10pt</w:t>
+      </w:r>
+      <w:r>
+        <w:t xml:space="preserve"> Bold</w:t>
+      </w:r>
+      <w:r>
+        <w:t xml:space="preserve"> Italic]</w:t>
       </w:r>
     </w:p>
     <w:p>
@@ -337,7 +361,64 @@
       <w:r>
         <w:t>[12pt]</w:t>
       </w:r>
-    </w:p>
+      <w:r>
+        <w:t>.</w:t>
+      </w:r>
+    </w:p>
+    <w:p>
+      <w:r>
+        <w:t>After presenting at the 14</w:t>
+      </w:r>
+      <w:r>
+        <w:rPr>
+          <w:vertAlign w:val="superscript"/>
+        </w:rPr>
+        <w:t>th</w:t>
+      </w:r>
+      <w:r>
+        <w:t xml:space="preserve"> U.S. National Combustion </w:t>
+      </w:r>
+      <w:proofErr w:type="gramStart"/>
+      <w:r>
+        <w:t>Meeting</w:t>
+      </w:r>
+      <w:proofErr w:type="gramEnd"/>
+      <w:r>
+        <w:t xml:space="preserve"> you might choose to submit your work for publication in the </w:t>
+      </w:r>
+      <w:r>
+        <w:rPr>
+          <w:i/>
+          <w:iCs/>
+        </w:rPr>
+        <w:t>Proceedings of the Combustion Institute</w:t>
+      </w:r>
+      <w:r>
+        <w:t>. To make that process easier, we recommend anticipating the requirements of that publication</w:t>
+      </w:r>
+      <w:r>
+        <w:t>. Refer to a recent issue for style, content, and formatting</w:t>
+      </w:r>
+      <w:r>
+        <w:t>. Although these</w:t>
+      </w:r>
+      <w:r>
+        <w:t xml:space="preserve"> guidelines</w:t>
+      </w:r>
+      <w:r>
+        <w:t xml:space="preserve"> will not be enforced for the current submission, it will save you time later if you </w:t>
+      </w:r>
+      <w:r>
+        <w:t xml:space="preserve">comply with them from the beginning: Figures and tables should ideally fit in a single column, which is 2.67 in (67.7 mm).  Double-column figures and tables should be sized for legibility and must fit within </w:t>
+      </w:r>
+      <w:r>
+        <w:t xml:space="preserve">a width of </w:t>
+      </w:r>
+      <w:r>
+        <w:t xml:space="preserve">5.67 in (144 mm). </w:t>
+      </w:r>
+    </w:p>
+    <w:p/>
     <w:p/>
     <w:p>
       <w:pPr>
@@ -819,7 +900,7 @@
         <mc:AlternateContent>
           <mc:Choice Requires="wps">
             <w:drawing>
-              <wp:anchor distT="0" distB="0" distL="114300" distR="114300" simplePos="0" relativeHeight="251659264" behindDoc="0" locked="0" layoutInCell="1" allowOverlap="1" wp14:anchorId="7FB3CBC2" wp14:editId="2C6D05D2">
+              <wp:anchor distT="0" distB="0" distL="114300" distR="114300" simplePos="0" relativeHeight="251659264" behindDoc="0" locked="0" layoutInCell="1" allowOverlap="1" wp14:anchorId="7FB3CBC2" wp14:editId="0C3A04D8">
                 <wp:simplePos x="0" y="0"/>
                 <wp:positionH relativeFrom="column">
                   <wp:align>center</wp:align>
@@ -827,8 +908,8 @@
                 <wp:positionV relativeFrom="paragraph">
                   <wp:posOffset>196215</wp:posOffset>
                 </wp:positionV>
-                <wp:extent cx="3200400" cy="1600200"/>
-                <wp:effectExtent l="50800" t="25400" r="63500" b="76200"/>
+                <wp:extent cx="2441448" cy="1600200"/>
+                <wp:effectExtent l="50800" t="25400" r="60960" b="76200"/>
                 <wp:wrapTopAndBottom/>
                 <wp:docPr id="1" name="Explosion 1 1"/>
                 <wp:cNvGraphicFramePr/>
@@ -839,7 +920,7 @@
                       <wps:spPr>
                         <a:xfrm>
                           <a:off x="0" y="0"/>
-                          <a:ext cx="3200400" cy="1600200"/>
+                          <a:ext cx="2441448" cy="1600200"/>
                         </a:xfrm>
                         <a:prstGeom prst="irregularSeal1">
                           <a:avLst/>
@@ -859,6 +940,26 @@
                           <a:schemeClr val="lt1"/>
                         </a:fontRef>
                       </wps:style>
+                      <wps:txbx>
+                        <w:txbxContent>
+                          <w:p>
+                            <w:pPr>
+                              <w:jc w:val="center"/>
+                            </w:pPr>
+                            <w:r>
+                              <w:t>2.67 in wide</w:t>
+                            </w:r>
+                          </w:p>
+                          <w:p>
+                            <w:pPr>
+                              <w:jc w:val="center"/>
+                            </w:pPr>
+                            <w:r>
+                              <w:t>(or 5.67 in wide)</w:t>
+                            </w:r>
+                          </w:p>
+                        </w:txbxContent>
+                      </wps:txbx>
                       <wps:bodyPr rot="0" spcFirstLastPara="0" vertOverflow="overflow" horzOverflow="overflow" vert="horz" wrap="square" lIns="91440" tIns="45720" rIns="91440" bIns="45720" numCol="1" spcCol="0" rtlCol="0" fromWordArt="0" anchor="ctr" anchorCtr="0" forceAA="0" compatLnSpc="1">
                         <a:prstTxWarp prst="textNoShape">
                           <a:avLst/>
@@ -879,15 +980,35 @@
           </mc:Choice>
           <mc:Fallback>
             <w:pict>
-              <v:shapetype w14:anchorId="22D189E4" id="_x0000_t71" coordsize="21600,21600" o:spt="71" path="m10800,5800l8352,2295,7312,6320,370,2295,4627,7617,,8615r3722,3160l135,14587r5532,-650l4762,17617,7715,15627r770,5973l10532,14935r2715,4802l14020,14457r4125,3638l16837,12942r4763,348l17607,10475,21097,8137,16702,7315,18380,4457r-4225,868l14522,xe">
+              <v:shapetype w14:anchorId="7FB3CBC2" id="_x0000_t71" coordsize="21600,21600" o:spt="71" path="m10800,5800l8352,2295,7312,6320,370,2295,4627,7617,,8615r3722,3160l135,14587r5532,-650l4762,17617,7715,15627r770,5973l10532,14935r2715,4802l14020,14457r4125,3638l16837,12942r4763,348l17607,10475,21097,8137,16702,7315,18380,4457r-4225,868l14522,xe">
                 <v:stroke joinstyle="miter"/>
                 <v:path gradientshapeok="t" o:connecttype="custom" o:connectlocs="14522,0;0,8615;8485,21600;21600,13290" o:connectangles="270,180,90,0" textboxrect="4627,6320,16702,13937"/>
               </v:shapetype>
-              <v:shape id="Explosion 1 1" o:spid="_x0000_s1026" type="#_x0000_t71" style="position:absolute;margin-left:0;margin-top:15.45pt;width:252pt;height:126pt;z-index:251659264;visibility:visible;mso-wrap-style:square;mso-width-percent:0;mso-height-percent:0;mso-wrap-distance-left:9pt;mso-wrap-distance-top:0;mso-wrap-distance-right:9pt;mso-wrap-distance-bottom:0;mso-position-horizontal:center;mso-position-horizontal-relative:text;mso-position-vertical:absolute;mso-position-vertical-relative:text;mso-width-percent:0;mso-height-percent:0;mso-width-relative:margin;mso-height-relative:margin;v-text-anchor:middle" o:gfxdata="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" fillcolor="#254163 [1636]" strokecolor="#4579b8 [3044]">
+              <v:shape id="Explosion 1 1" o:spid="_x0000_s1026" type="#_x0000_t71" style="position:absolute;left:0;text-align:left;margin-left:0;margin-top:15.45pt;width:192.25pt;height:126pt;z-index:251659264;visibility:visible;mso-wrap-style:square;mso-width-percent:0;mso-height-percent:0;mso-wrap-distance-left:9pt;mso-wrap-distance-top:0;mso-wrap-distance-right:9pt;mso-wrap-distance-bottom:0;mso-position-horizontal:center;mso-position-horizontal-relative:text;mso-position-vertical:absolute;mso-position-vertical-relative:text;mso-width-percent:0;mso-height-percent:0;mso-width-relative:margin;mso-height-relative:margin;v-text-anchor:middle" o:gfxdata="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" fillcolor="#254163 [1636]" strokecolor="#4579b8 [3044]">
                 <v:fill color2="#4477b6 [3012]" rotate="t" angle="180" colors="0 #2c5d98;52429f #3c7bc7;1 #3a7ccb" focus="100%" type="gradient">
                   <o:fill v:ext="view" type="gradientUnscaled"/>
                 </v:fill>
                 <v:shadow on="t" color="black" opacity="22937f" origin=",.5" offset="0,.63889mm"/>
+                <v:textbox>
+                  <w:txbxContent>
+                    <w:p>
+                      <w:pPr>
+                        <w:jc w:val="center"/>
+                      </w:pPr>
+                      <w:r>
+                        <w:t>2.67 in wide</w:t>
+                      </w:r>
+                    </w:p>
+                    <w:p>
+                      <w:pPr>
+                        <w:jc w:val="center"/>
+                      </w:pPr>
+                      <w:r>
+                        <w:t>(or 5.67 in wide)</w:t>
+                      </w:r>
+                    </w:p>
+                  </w:txbxContent>
+                </v:textbox>
                 <w10:wrap type="topAndBottom"/>
               </v:shape>
             </w:pict>
@@ -900,16 +1021,36 @@
         <w:pStyle w:val="Caption"/>
       </w:pPr>
       <w:r>
-        <w:t xml:space="preserve">Figure </w:t>
-      </w:r>
-      <w:fldSimple w:instr=" SEQ Figure \* ARABIC ">
-        <w:r>
-          <w:rPr>
-            <w:noProof/>
-          </w:rPr>
-          <w:t>2</w:t>
-        </w:r>
-      </w:fldSimple>
+        <w:lastRenderedPageBreak/>
+        <w:t>Fig</w:t>
+      </w:r>
+      <w:r>
+        <w:t>.</w:t>
+      </w:r>
+      <w:r>
+        <w:t xml:space="preserve"> </w:t>
+      </w:r>
+      <w:r>
+        <w:fldChar w:fldCharType="begin"/>
+      </w:r>
+      <w:r>
+        <w:instrText xml:space="preserve"> SEQ Figure \* ARABIC </w:instrText>
+      </w:r>
+      <w:r>
+        <w:fldChar w:fldCharType="separate"/>
+      </w:r>
+      <w:r>
+        <w:rPr>
+          <w:noProof/>
+        </w:rPr>
+        <w:t>1</w:t>
+      </w:r>
+      <w:r>
+        <w:rPr>
+          <w:noProof/>
+        </w:rPr>
+        <w:fldChar w:fldCharType="end"/>
+      </w:r>
       <w:r>
         <w:t xml:space="preserve">. </w:t>
       </w:r>
@@ -945,14 +1086,27 @@
       <w:r>
         <w:t xml:space="preserve">Table </w:t>
       </w:r>
-      <w:fldSimple w:instr=" SEQ Table \* ARABIC ">
-        <w:r>
-          <w:rPr>
-            <w:noProof/>
-          </w:rPr>
-          <w:t>1</w:t>
-        </w:r>
-      </w:fldSimple>
+      <w:r>
+        <w:fldChar w:fldCharType="begin"/>
+      </w:r>
+      <w:r>
+        <w:instrText xml:space="preserve"> SEQ Table \* ARABIC </w:instrText>
+      </w:r>
+      <w:r>
+        <w:fldChar w:fldCharType="separate"/>
+      </w:r>
+      <w:r>
+        <w:rPr>
+          <w:noProof/>
+        </w:rPr>
+        <w:t>1</w:t>
+      </w:r>
+      <w:r>
+        <w:rPr>
+          <w:noProof/>
+        </w:rPr>
+        <w:fldChar w:fldCharType="end"/>
+      </w:r>
       <w:r>
         <w:t>: Rate data</w:t>
       </w:r>
@@ -1129,7 +1283,6 @@
                 <w:szCs w:val="24"/>
               </w:rPr>
             </w:pPr>
-            <w:proofErr w:type="spellStart"/>
             <w:r>
               <w:rPr>
                 <w:i/>
@@ -1145,7 +1298,6 @@
               </w:rPr>
               <w:t>n</w:t>
             </w:r>
-            <w:proofErr w:type="spellEnd"/>
           </w:p>
         </w:tc>
       </w:tr>
@@ -2947,13 +3099,27 @@
         <w:rPr>
           <w:szCs w:val="24"/>
         </w:rPr>
-        <w:t>3],</w:t>
-      </w:r>
-      <w:r>
-        <w:rPr>
-          <w:szCs w:val="24"/>
-        </w:rPr>
-        <w:t xml:space="preserve"> and should be numbered in the order cited.  The actual authors can be referred to, but the reference number(s) must always be given.</w:t>
+        <w:t>3</w:t>
+      </w:r>
+      <w:proofErr w:type="gramStart"/>
+      <w:r>
+        <w:rPr>
+          <w:szCs w:val="24"/>
+        </w:rPr>
+        <w:t>],</w:t>
+      </w:r>
+      <w:r>
+        <w:rPr>
+          <w:szCs w:val="24"/>
+        </w:rPr>
+        <w:t xml:space="preserve"> and</w:t>
+      </w:r>
+      <w:proofErr w:type="gramEnd"/>
+      <w:r>
+        <w:rPr>
+          <w:szCs w:val="24"/>
+        </w:rPr>
+        <w:t xml:space="preserve"> should be numbered in the order cited.  The actual authors can be referred to, but the reference number(s) must always be given.</w:t>
       </w:r>
       <w:r>
         <w:rPr>
@@ -2966,7 +3132,7 @@
           <w:i/>
           <w:szCs w:val="24"/>
         </w:rPr>
-        <w:t>Combustion and Flame</w:t>
+        <w:t>Proceedings of the Combustion Institute</w:t>
       </w:r>
       <w:r>
         <w:rPr>
@@ -3015,7 +3181,15 @@
       </w:r>
       <w:proofErr w:type="spellEnd"/>
       <w:r>
-        <w:t>, F.A. Williams, The chemistry involved in the third explosion limit of H H</w:t>
+        <w:t xml:space="preserve">, F.A. Williams, </w:t>
+      </w:r>
+      <w:proofErr w:type="gramStart"/>
+      <w:r>
+        <w:t>The</w:t>
+      </w:r>
+      <w:proofErr w:type="gramEnd"/>
+      <w:r>
+        <w:t xml:space="preserve"> chemistry involved in the third explosion limit of H H</w:t>
       </w:r>
       <w:r>
         <w:rPr>
@@ -3063,6 +3237,7 @@
         <w:pStyle w:val="References"/>
       </w:pPr>
       <w:r>
+        <w:lastRenderedPageBreak/>
         <w:t xml:space="preserve">[2] </w:t>
       </w:r>
       <w:r>
@@ -3118,7 +3293,6 @@
         <w:pStyle w:val="References"/>
       </w:pPr>
       <w:r>
-        <w:lastRenderedPageBreak/>
         <w:t>[3]</w:t>
       </w:r>
       <w:r>
@@ -3153,7 +3327,15 @@
         <w:tab/>
       </w:r>
       <w:r>
-        <w:t>G.R. Mettam, L.B. Adams, How to prepare an electronic version of your article, in: B.S. Jones, R.Z. Smith (Eds.), Introduction to the Electronic Age, E-Publishing Inc., New York, 2009, pp. 281-304.</w:t>
+        <w:t xml:space="preserve">G.R. Mettam, L.B. Adams, </w:t>
+      </w:r>
+      <w:proofErr w:type="gramStart"/>
+      <w:r>
+        <w:t>How</w:t>
+      </w:r>
+      <w:proofErr w:type="gramEnd"/>
+      <w:r>
+        <w:t xml:space="preserve"> to prepare an electronic version of your article, in: B.S. Jones, R.Z. Smith (Eds.), Introduction to the Electronic Age, E-Publishing Inc., New York, 2009, pp. 281-304.</w:t>
       </w:r>
     </w:p>
     <w:p>
@@ -3298,7 +3480,15 @@
         <w:pStyle w:val="References"/>
       </w:pPr>
       <w:r>
-        <w:t>A conference proceedings should be styled as a book, with publisher or institution sponsoring publication and the year published as well as the year the conference was held. Authors must ensure that these references are publicly available. Example:</w:t>
+        <w:t xml:space="preserve">A </w:t>
+      </w:r>
+      <w:proofErr w:type="gramStart"/>
+      <w:r>
+        <w:t>conference proceedings</w:t>
+      </w:r>
+      <w:proofErr w:type="gramEnd"/>
+      <w:r>
+        <w:t xml:space="preserve"> should be styled as a book, with publisher or institution sponsoring publication and the year published as well as the year the conference was held. Authors must ensure that these references are publicly available. Example:</w:t>
       </w:r>
     </w:p>
     <w:p>
@@ -3488,6 +3678,7 @@
         <w:jc w:val="left"/>
       </w:pPr>
       <w:r>
+        <w:lastRenderedPageBreak/>
         <w:t>or alternatively the Journal Titles and Abbreviations link: </w:t>
       </w:r>
       <w:r>
@@ -3534,7 +3725,7 @@
         <w:t xml:space="preserve">ferences should be limited to </w:t>
       </w:r>
       <w:r>
-        <w:t>5</w:t>
+        <w:t>10</w:t>
       </w:r>
       <w:r>
         <w:t xml:space="preserve"> </w:t>
@@ -3558,7 +3749,7 @@
 </file>
 
 <file path=word/endnotes.xml><?xml version="1.0" encoding="utf-8"?>
-<w:endnotes xmlns:wpc="http://schemas.microsoft.com/office/word/2010/wordprocessingCanvas" xmlns:cx="http://schemas.microsoft.com/office/drawing/2014/chartex" xmlns:cx1="http://schemas.microsoft.com/office/drawing/2015/9/8/chartex" xmlns:cx2="http://schemas.microsoft.com/office/drawing/2015/10/21/chartex" xmlns:cx3="http://schemas.microsoft.com/office/drawing/2016/5/9/chartex" xmlns:cx4="http://schemas.microsoft.com/office/drawing/2016/5/10/chartex" xmlns:cx5="http://schemas.microsoft.com/office/drawing/2016/5/11/chartex" xmlns:cx6="http://schemas.microsoft.com/office/drawing/2016/5/12/chartex" xmlns:cx7="http://schemas.microsoft.com/office/drawing/2016/5/13/chartex" xmlns:cx8="http://schemas.microsoft.com/office/drawing/2016/5/14/chartex" xmlns:mc="http://schemas.openxmlformats.org/markup-compatibility/2006" xmlns:aink="http://schemas.microsoft.com/office/drawing/2016/ink" xmlns:am3d="http://schemas.microsoft.com/office/drawing/2017/model3d" xmlns:o="urn:schemas-microsoft-com:office:office" xmlns:oel="http://schemas.microsoft.com/office/2019/extlst" xmlns:r="http://schemas.openxmlformats.org/officeDocument/2006/relationships" xmlns:m="http://schemas.openxmlformats.org/officeDocument/2006/math" xmlns:v="urn:schemas-microsoft-com:vml" xmlns:wp14="http://schemas.microsoft.com/office/word/2010/wordprocessingDrawing" xmlns:wp="http://schemas.openxmlformats.org/drawingml/2006/wordprocessingDrawing" xmlns:w10="urn:schemas-microsoft-com:office:word" xmlns:w="http://schemas.openxmlformats.org/wordprocessingml/2006/main" xmlns:w14="http://schemas.microsoft.com/office/word/2010/wordml" xmlns:w15="http://schemas.microsoft.com/office/word/2012/wordml" xmlns:w16cex="http://schemas.microsoft.com/office/word/2018/wordml/cex" xmlns:w16cid="http://schemas.microsoft.com/office/word/2016/wordml/cid" xmlns:w16="http://schemas.microsoft.com/office/word/2018/wordml" xmlns:w16sdtdh="http://schemas.microsoft.com/office/word/2020/wordml/sdtdatahash" xmlns:w16se="http://schemas.microsoft.com/office/word/2015/wordml/symex" xmlns:wpg="http://schemas.microsoft.com/office/word/2010/wordprocessingGroup" xmlns:wpi="http://schemas.microsoft.com/office/word/2010/wordprocessingInk" xmlns:wne="http://schemas.microsoft.com/office/word/2006/wordml" xmlns:wps="http://schemas.microsoft.com/office/word/2010/wordprocessingShape" mc:Ignorable="w14 w15 w16se w16cid w16 w16cex w16sdtdh wp14">
+<w:endnotes xmlns:wpc="http://schemas.microsoft.com/office/word/2010/wordprocessingCanvas" xmlns:cx="http://schemas.microsoft.com/office/drawing/2014/chartex" xmlns:cx1="http://schemas.microsoft.com/office/drawing/2015/9/8/chartex" xmlns:cx2="http://schemas.microsoft.com/office/drawing/2015/10/21/chartex" xmlns:cx3="http://schemas.microsoft.com/office/drawing/2016/5/9/chartex" xmlns:cx4="http://schemas.microsoft.com/office/drawing/2016/5/10/chartex" xmlns:cx5="http://schemas.microsoft.com/office/drawing/2016/5/11/chartex" xmlns:cx6="http://schemas.microsoft.com/office/drawing/2016/5/12/chartex" xmlns:cx7="http://schemas.microsoft.com/office/drawing/2016/5/13/chartex" xmlns:cx8="http://schemas.microsoft.com/office/drawing/2016/5/14/chartex" xmlns:mc="http://schemas.openxmlformats.org/markup-compatibility/2006" xmlns:aink="http://schemas.microsoft.com/office/drawing/2016/ink" xmlns:am3d="http://schemas.microsoft.com/office/drawing/2017/model3d" xmlns:o="urn:schemas-microsoft-com:office:office" xmlns:oel="http://schemas.microsoft.com/office/2019/extlst" xmlns:r="http://schemas.openxmlformats.org/officeDocument/2006/relationships" xmlns:m="http://schemas.openxmlformats.org/officeDocument/2006/math" xmlns:v="urn:schemas-microsoft-com:vml" xmlns:wp14="http://schemas.microsoft.com/office/word/2010/wordprocessingDrawing" xmlns:wp="http://schemas.openxmlformats.org/drawingml/2006/wordprocessingDrawing" xmlns:w10="urn:schemas-microsoft-com:office:word" xmlns:w="http://schemas.openxmlformats.org/wordprocessingml/2006/main" xmlns:w14="http://schemas.microsoft.com/office/word/2010/wordml" xmlns:w15="http://schemas.microsoft.com/office/word/2012/wordml" xmlns:w16cex="http://schemas.microsoft.com/office/word/2018/wordml/cex" xmlns:w16cid="http://schemas.microsoft.com/office/word/2016/wordml/cid" xmlns:w16="http://schemas.microsoft.com/office/word/2018/wordml" xmlns:w16du="http://schemas.microsoft.com/office/word/2023/wordml/word16du" xmlns:w16sdtdh="http://schemas.microsoft.com/office/word/2020/wordml/sdtdatahash" xmlns:w16se="http://schemas.microsoft.com/office/word/2015/wordml/symex" xmlns:wpg="http://schemas.microsoft.com/office/word/2010/wordprocessingGroup" xmlns:wpi="http://schemas.microsoft.com/office/word/2010/wordprocessingInk" xmlns:wne="http://schemas.microsoft.com/office/word/2006/wordml" xmlns:wps="http://schemas.microsoft.com/office/word/2010/wordprocessingShape" mc:Ignorable="w14 w15 w16se w16cid w16 w16cex w16sdtdh w16du wp14">
   <w:endnote w:type="separator" w:id="-1">
     <w:p>
       <w:r>
@@ -3577,7 +3768,7 @@
 </file>
 
 <file path=word/footer1.xml><?xml version="1.0" encoding="utf-8"?>
-<w:ftr xmlns:wpc="http://schemas.microsoft.com/office/word/2010/wordprocessingCanvas" xmlns:cx="http://schemas.microsoft.com/office/drawing/2014/chartex" xmlns:cx1="http://schemas.microsoft.com/office/drawing/2015/9/8/chartex" xmlns:cx2="http://schemas.microsoft.com/office/drawing/2015/10/21/chartex" xmlns:cx3="http://schemas.microsoft.com/office/drawing/2016/5/9/chartex" xmlns:cx4="http://schemas.microsoft.com/office/drawing/2016/5/10/chartex" xmlns:cx5="http://schemas.microsoft.com/office/drawing/2016/5/11/chartex" xmlns:cx6="http://schemas.microsoft.com/office/drawing/2016/5/12/chartex" xmlns:cx7="http://schemas.microsoft.com/office/drawing/2016/5/13/chartex" xmlns:cx8="http://schemas.microsoft.com/office/drawing/2016/5/14/chartex" xmlns:mc="http://schemas.openxmlformats.org/markup-compatibility/2006" xmlns:aink="http://schemas.microsoft.com/office/drawing/2016/ink" xmlns:am3d="http://schemas.microsoft.com/office/drawing/2017/model3d" xmlns:o="urn:schemas-microsoft-com:office:office" xmlns:oel="http://schemas.microsoft.com/office/2019/extlst" xmlns:r="http://schemas.openxmlformats.org/officeDocument/2006/relationships" xmlns:m="http://schemas.openxmlformats.org/officeDocument/2006/math" xmlns:v="urn:schemas-microsoft-com:vml" xmlns:wp14="http://schemas.microsoft.com/office/word/2010/wordprocessingDrawing" xmlns:wp="http://schemas.openxmlformats.org/drawingml/2006/wordprocessingDrawing" xmlns:w10="urn:schemas-microsoft-com:office:word" xmlns:w="http://schemas.openxmlformats.org/wordprocessingml/2006/main" xmlns:w14="http://schemas.microsoft.com/office/word/2010/wordml" xmlns:w15="http://schemas.microsoft.com/office/word/2012/wordml" xmlns:w16cex="http://schemas.microsoft.com/office/word/2018/wordml/cex" xmlns:w16cid="http://schemas.microsoft.com/office/word/2016/wordml/cid" xmlns:w16="http://schemas.microsoft.com/office/word/2018/wordml" xmlns:w16sdtdh="http://schemas.microsoft.com/office/word/2020/wordml/sdtdatahash" xmlns:w16se="http://schemas.microsoft.com/office/word/2015/wordml/symex" xmlns:wpg="http://schemas.microsoft.com/office/word/2010/wordprocessingGroup" xmlns:wpi="http://schemas.microsoft.com/office/word/2010/wordprocessingInk" xmlns:wne="http://schemas.microsoft.com/office/word/2006/wordml" xmlns:wps="http://schemas.microsoft.com/office/word/2010/wordprocessingShape" mc:Ignorable="w14 w15 w16se w16cid w16 w16cex w16sdtdh wp14">
+<w:ftr xmlns:wpc="http://schemas.microsoft.com/office/word/2010/wordprocessingCanvas" xmlns:cx="http://schemas.microsoft.com/office/drawing/2014/chartex" xmlns:cx1="http://schemas.microsoft.com/office/drawing/2015/9/8/chartex" xmlns:cx2="http://schemas.microsoft.com/office/drawing/2015/10/21/chartex" xmlns:cx3="http://schemas.microsoft.com/office/drawing/2016/5/9/chartex" xmlns:cx4="http://schemas.microsoft.com/office/drawing/2016/5/10/chartex" xmlns:cx5="http://schemas.microsoft.com/office/drawing/2016/5/11/chartex" xmlns:cx6="http://schemas.microsoft.com/office/drawing/2016/5/12/chartex" xmlns:cx7="http://schemas.microsoft.com/office/drawing/2016/5/13/chartex" xmlns:cx8="http://schemas.microsoft.com/office/drawing/2016/5/14/chartex" xmlns:mc="http://schemas.openxmlformats.org/markup-compatibility/2006" xmlns:aink="http://schemas.microsoft.com/office/drawing/2016/ink" xmlns:am3d="http://schemas.microsoft.com/office/drawing/2017/model3d" xmlns:o="urn:schemas-microsoft-com:office:office" xmlns:oel="http://schemas.microsoft.com/office/2019/extlst" xmlns:r="http://schemas.openxmlformats.org/officeDocument/2006/relationships" xmlns:m="http://schemas.openxmlformats.org/officeDocument/2006/math" xmlns:v="urn:schemas-microsoft-com:vml" xmlns:wp14="http://schemas.microsoft.com/office/word/2010/wordprocessingDrawing" xmlns:wp="http://schemas.openxmlformats.org/drawingml/2006/wordprocessingDrawing" xmlns:w10="urn:schemas-microsoft-com:office:word" xmlns:w="http://schemas.openxmlformats.org/wordprocessingml/2006/main" xmlns:w14="http://schemas.microsoft.com/office/word/2010/wordml" xmlns:w15="http://schemas.microsoft.com/office/word/2012/wordml" xmlns:w16cex="http://schemas.microsoft.com/office/word/2018/wordml/cex" xmlns:w16cid="http://schemas.microsoft.com/office/word/2016/wordml/cid" xmlns:w16="http://schemas.microsoft.com/office/word/2018/wordml" xmlns:w16du="http://schemas.microsoft.com/office/word/2023/wordml/word16du" xmlns:w16sdtdh="http://schemas.microsoft.com/office/word/2020/wordml/sdtdatahash" xmlns:w16se="http://schemas.microsoft.com/office/word/2015/wordml/symex" xmlns:wpg="http://schemas.microsoft.com/office/word/2010/wordprocessingGroup" xmlns:wpi="http://schemas.microsoft.com/office/word/2010/wordprocessingInk" xmlns:wne="http://schemas.microsoft.com/office/word/2006/wordml" xmlns:wps="http://schemas.microsoft.com/office/word/2010/wordprocessingShape" mc:Ignorable="w14 w15 w16se w16cid w16 w16cex w16sdtdh w16du wp14">
   <w:p>
     <w:pPr>
       <w:pStyle w:val="Footer"/>
@@ -3614,7 +3805,7 @@
 </file>
 
 <file path=word/footer2.xml><?xml version="1.0" encoding="utf-8"?>
-<w:ftr xmlns:wpc="http://schemas.microsoft.com/office/word/2010/wordprocessingCanvas" xmlns:cx="http://schemas.microsoft.com/office/drawing/2014/chartex" xmlns:cx1="http://schemas.microsoft.com/office/drawing/2015/9/8/chartex" xmlns:cx2="http://schemas.microsoft.com/office/drawing/2015/10/21/chartex" xmlns:cx3="http://schemas.microsoft.com/office/drawing/2016/5/9/chartex" xmlns:cx4="http://schemas.microsoft.com/office/drawing/2016/5/10/chartex" xmlns:cx5="http://schemas.microsoft.com/office/drawing/2016/5/11/chartex" xmlns:cx6="http://schemas.microsoft.com/office/drawing/2016/5/12/chartex" xmlns:cx7="http://schemas.microsoft.com/office/drawing/2016/5/13/chartex" xmlns:cx8="http://schemas.microsoft.com/office/drawing/2016/5/14/chartex" xmlns:mc="http://schemas.openxmlformats.org/markup-compatibility/2006" xmlns:aink="http://schemas.microsoft.com/office/drawing/2016/ink" xmlns:am3d="http://schemas.microsoft.com/office/drawing/2017/model3d" xmlns:o="urn:schemas-microsoft-com:office:office" xmlns:oel="http://schemas.microsoft.com/office/2019/extlst" xmlns:r="http://schemas.openxmlformats.org/officeDocument/2006/relationships" xmlns:m="http://schemas.openxmlformats.org/officeDocument/2006/math" xmlns:v="urn:schemas-microsoft-com:vml" xmlns:wp14="http://schemas.microsoft.com/office/word/2010/wordprocessingDrawing" xmlns:wp="http://schemas.openxmlformats.org/drawingml/2006/wordprocessingDrawing" xmlns:w10="urn:schemas-microsoft-com:office:word" xmlns:w="http://schemas.openxmlformats.org/wordprocessingml/2006/main" xmlns:w14="http://schemas.microsoft.com/office/word/2010/wordml" xmlns:w15="http://schemas.microsoft.com/office/word/2012/wordml" xmlns:w16cex="http://schemas.microsoft.com/office/word/2018/wordml/cex" xmlns:w16cid="http://schemas.microsoft.com/office/word/2016/wordml/cid" xmlns:w16="http://schemas.microsoft.com/office/word/2018/wordml" xmlns:w16sdtdh="http://schemas.microsoft.com/office/word/2020/wordml/sdtdatahash" xmlns:w16se="http://schemas.microsoft.com/office/word/2015/wordml/symex" xmlns:wpg="http://schemas.microsoft.com/office/word/2010/wordprocessingGroup" xmlns:wpi="http://schemas.microsoft.com/office/word/2010/wordprocessingInk" xmlns:wne="http://schemas.microsoft.com/office/word/2006/wordml" xmlns:wps="http://schemas.microsoft.com/office/word/2010/wordprocessingShape" mc:Ignorable="w14 w15 w16se w16cid w16 w16cex w16sdtdh wp14">
+<w:ftr xmlns:wpc="http://schemas.microsoft.com/office/word/2010/wordprocessingCanvas" xmlns:cx="http://schemas.microsoft.com/office/drawing/2014/chartex" xmlns:cx1="http://schemas.microsoft.com/office/drawing/2015/9/8/chartex" xmlns:cx2="http://schemas.microsoft.com/office/drawing/2015/10/21/chartex" xmlns:cx3="http://schemas.microsoft.com/office/drawing/2016/5/9/chartex" xmlns:cx4="http://schemas.microsoft.com/office/drawing/2016/5/10/chartex" xmlns:cx5="http://schemas.microsoft.com/office/drawing/2016/5/11/chartex" xmlns:cx6="http://schemas.microsoft.com/office/drawing/2016/5/12/chartex" xmlns:cx7="http://schemas.microsoft.com/office/drawing/2016/5/13/chartex" xmlns:cx8="http://schemas.microsoft.com/office/drawing/2016/5/14/chartex" xmlns:mc="http://schemas.openxmlformats.org/markup-compatibility/2006" xmlns:aink="http://schemas.microsoft.com/office/drawing/2016/ink" xmlns:am3d="http://schemas.microsoft.com/office/drawing/2017/model3d" xmlns:o="urn:schemas-microsoft-com:office:office" xmlns:oel="http://schemas.microsoft.com/office/2019/extlst" xmlns:r="http://schemas.openxmlformats.org/officeDocument/2006/relationships" xmlns:m="http://schemas.openxmlformats.org/officeDocument/2006/math" xmlns:v="urn:schemas-microsoft-com:vml" xmlns:wp14="http://schemas.microsoft.com/office/word/2010/wordprocessingDrawing" xmlns:wp="http://schemas.openxmlformats.org/drawingml/2006/wordprocessingDrawing" xmlns:w10="urn:schemas-microsoft-com:office:word" xmlns:w="http://schemas.openxmlformats.org/wordprocessingml/2006/main" xmlns:w14="http://schemas.microsoft.com/office/word/2010/wordml" xmlns:w15="http://schemas.microsoft.com/office/word/2012/wordml" xmlns:w16cex="http://schemas.microsoft.com/office/word/2018/wordml/cex" xmlns:w16cid="http://schemas.microsoft.com/office/word/2016/wordml/cid" xmlns:w16="http://schemas.microsoft.com/office/word/2018/wordml" xmlns:w16du="http://schemas.microsoft.com/office/word/2023/wordml/word16du" xmlns:w16sdtdh="http://schemas.microsoft.com/office/word/2020/wordml/sdtdatahash" xmlns:w16se="http://schemas.microsoft.com/office/word/2015/wordml/symex" xmlns:wpg="http://schemas.microsoft.com/office/word/2010/wordprocessingGroup" xmlns:wpi="http://schemas.microsoft.com/office/word/2010/wordprocessingInk" xmlns:wne="http://schemas.microsoft.com/office/word/2006/wordml" xmlns:wps="http://schemas.microsoft.com/office/word/2010/wordprocessingShape" mc:Ignorable="w14 w15 w16se w16cid w16 w16cex w16sdtdh w16du wp14">
   <w:p>
     <w:pPr>
       <w:pStyle w:val="Footer"/>
@@ -3665,7 +3856,7 @@
 </file>
 
 <file path=word/footnotes.xml><?xml version="1.0" encoding="utf-8"?>
-<w:footnotes xmlns:wpc="http://schemas.microsoft.com/office/word/2010/wordprocessingCanvas" xmlns:cx="http://schemas.microsoft.com/office/drawing/2014/chartex" xmlns:cx1="http://schemas.microsoft.com/office/drawing/2015/9/8/chartex" xmlns:cx2="http://schemas.microsoft.com/office/drawing/2015/10/21/chartex" xmlns:cx3="http://schemas.microsoft.com/office/drawing/2016/5/9/chartex" xmlns:cx4="http://schemas.microsoft.com/office/drawing/2016/5/10/chartex" xmlns:cx5="http://schemas.microsoft.com/office/drawing/2016/5/11/chartex" xmlns:cx6="http://schemas.microsoft.com/office/drawing/2016/5/12/chartex" xmlns:cx7="http://schemas.microsoft.com/office/drawing/2016/5/13/chartex" xmlns:cx8="http://schemas.microsoft.com/office/drawing/2016/5/14/chartex" xmlns:mc="http://schemas.openxmlformats.org/markup-compatibility/2006" xmlns:aink="http://schemas.microsoft.com/office/drawing/2016/ink" xmlns:am3d="http://schemas.microsoft.com/office/drawing/2017/model3d" xmlns:o="urn:schemas-microsoft-com:office:office" xmlns:oel="http://schemas.microsoft.com/office/2019/extlst" xmlns:r="http://schemas.openxmlformats.org/officeDocument/2006/relationships" xmlns:m="http://schemas.openxmlformats.org/officeDocument/2006/math" xmlns:v="urn:schemas-microsoft-com:vml" xmlns:wp14="http://schemas.microsoft.com/office/word/2010/wordprocessingDrawing" xmlns:wp="http://schemas.openxmlformats.org/drawingml/2006/wordprocessingDrawing" xmlns:w10="urn:schemas-microsoft-com:office:word" xmlns:w="http://schemas.openxmlformats.org/wordprocessingml/2006/main" xmlns:w14="http://schemas.microsoft.com/office/word/2010/wordml" xmlns:w15="http://schemas.microsoft.com/office/word/2012/wordml" xmlns:w16cex="http://schemas.microsoft.com/office/word/2018/wordml/cex" xmlns:w16cid="http://schemas.microsoft.com/office/word/2016/wordml/cid" xmlns:w16="http://schemas.microsoft.com/office/word/2018/wordml" xmlns:w16sdtdh="http://schemas.microsoft.com/office/word/2020/wordml/sdtdatahash" xmlns:w16se="http://schemas.microsoft.com/office/word/2015/wordml/symex" xmlns:wpg="http://schemas.microsoft.com/office/word/2010/wordprocessingGroup" xmlns:wpi="http://schemas.microsoft.com/office/word/2010/wordprocessingInk" xmlns:wne="http://schemas.microsoft.com/office/word/2006/wordml" xmlns:wps="http://schemas.microsoft.com/office/word/2010/wordprocessingShape" mc:Ignorable="w14 w15 w16se w16cid w16 w16cex w16sdtdh wp14">
+<w:footnotes xmlns:wpc="http://schemas.microsoft.com/office/word/2010/wordprocessingCanvas" xmlns:cx="http://schemas.microsoft.com/office/drawing/2014/chartex" xmlns:cx1="http://schemas.microsoft.com/office/drawing/2015/9/8/chartex" xmlns:cx2="http://schemas.microsoft.com/office/drawing/2015/10/21/chartex" xmlns:cx3="http://schemas.microsoft.com/office/drawing/2016/5/9/chartex" xmlns:cx4="http://schemas.microsoft.com/office/drawing/2016/5/10/chartex" xmlns:cx5="http://schemas.microsoft.com/office/drawing/2016/5/11/chartex" xmlns:cx6="http://schemas.microsoft.com/office/drawing/2016/5/12/chartex" xmlns:cx7="http://schemas.microsoft.com/office/drawing/2016/5/13/chartex" xmlns:cx8="http://schemas.microsoft.com/office/drawing/2016/5/14/chartex" xmlns:mc="http://schemas.openxmlformats.org/markup-compatibility/2006" xmlns:aink="http://schemas.microsoft.com/office/drawing/2016/ink" xmlns:am3d="http://schemas.microsoft.com/office/drawing/2017/model3d" xmlns:o="urn:schemas-microsoft-com:office:office" xmlns:oel="http://schemas.microsoft.com/office/2019/extlst" xmlns:r="http://schemas.openxmlformats.org/officeDocument/2006/relationships" xmlns:m="http://schemas.openxmlformats.org/officeDocument/2006/math" xmlns:v="urn:schemas-microsoft-com:vml" xmlns:wp14="http://schemas.microsoft.com/office/word/2010/wordprocessingDrawing" xmlns:wp="http://schemas.openxmlformats.org/drawingml/2006/wordprocessingDrawing" xmlns:w10="urn:schemas-microsoft-com:office:word" xmlns:w="http://schemas.openxmlformats.org/wordprocessingml/2006/main" xmlns:w14="http://schemas.microsoft.com/office/word/2010/wordml" xmlns:w15="http://schemas.microsoft.com/office/word/2012/wordml" xmlns:w16cex="http://schemas.microsoft.com/office/word/2018/wordml/cex" xmlns:w16cid="http://schemas.microsoft.com/office/word/2016/wordml/cid" xmlns:w16="http://schemas.microsoft.com/office/word/2018/wordml" xmlns:w16du="http://schemas.microsoft.com/office/word/2023/wordml/word16du" xmlns:w16sdtdh="http://schemas.microsoft.com/office/word/2020/wordml/sdtdatahash" xmlns:w16se="http://schemas.microsoft.com/office/word/2015/wordml/symex" xmlns:wpg="http://schemas.microsoft.com/office/word/2010/wordprocessingGroup" xmlns:wpi="http://schemas.microsoft.com/office/word/2010/wordprocessingInk" xmlns:wne="http://schemas.microsoft.com/office/word/2006/wordml" xmlns:wps="http://schemas.microsoft.com/office/word/2010/wordprocessingShape" mc:Ignorable="w14 w15 w16se w16cid w16 w16cex w16sdtdh w16du wp14">
   <w:footnote w:type="separator" w:id="-1">
     <w:p>
       <w:r>
@@ -3684,7 +3875,7 @@
 </file>
 
 <file path=word/header1.xml><?xml version="1.0" encoding="utf-8"?>
-<w:hdr xmlns:wpc="http://schemas.microsoft.com/office/word/2010/wordprocessingCanvas" xmlns:cx="http://schemas.microsoft.com/office/drawing/2014/chartex" xmlns:cx1="http://schemas.microsoft.com/office/drawing/2015/9/8/chartex" xmlns:cx2="http://schemas.microsoft.com/office/drawing/2015/10/21/chartex" xmlns:cx3="http://schemas.microsoft.com/office/drawing/2016/5/9/chartex" xmlns:cx4="http://schemas.microsoft.com/office/drawing/2016/5/10/chartex" xmlns:cx5="http://schemas.microsoft.com/office/drawing/2016/5/11/chartex" xmlns:cx6="http://schemas.microsoft.com/office/drawing/2016/5/12/chartex" xmlns:cx7="http://schemas.microsoft.com/office/drawing/2016/5/13/chartex" xmlns:cx8="http://schemas.microsoft.com/office/drawing/2016/5/14/chartex" xmlns:mc="http://schemas.openxmlformats.org/markup-compatibility/2006" xmlns:aink="http://schemas.microsoft.com/office/drawing/2016/ink" xmlns:am3d="http://schemas.microsoft.com/office/drawing/2017/model3d" xmlns:o="urn:schemas-microsoft-com:office:office" xmlns:oel="http://schemas.microsoft.com/office/2019/extlst" xmlns:r="http://schemas.openxmlformats.org/officeDocument/2006/relationships" xmlns:m="http://schemas.openxmlformats.org/officeDocument/2006/math" xmlns:v="urn:schemas-microsoft-com:vml" xmlns:wp14="http://schemas.microsoft.com/office/word/2010/wordprocessingDrawing" xmlns:wp="http://schemas.openxmlformats.org/drawingml/2006/wordprocessingDrawing" xmlns:w10="urn:schemas-microsoft-com:office:word" xmlns:w="http://schemas.openxmlformats.org/wordprocessingml/2006/main" xmlns:w14="http://schemas.microsoft.com/office/word/2010/wordml" xmlns:w15="http://schemas.microsoft.com/office/word/2012/wordml" xmlns:w16cex="http://schemas.microsoft.com/office/word/2018/wordml/cex" xmlns:w16cid="http://schemas.microsoft.com/office/word/2016/wordml/cid" xmlns:w16="http://schemas.microsoft.com/office/word/2018/wordml" xmlns:w16sdtdh="http://schemas.microsoft.com/office/word/2020/wordml/sdtdatahash" xmlns:w16se="http://schemas.microsoft.com/office/word/2015/wordml/symex" xmlns:wpg="http://schemas.microsoft.com/office/word/2010/wordprocessingGroup" xmlns:wpi="http://schemas.microsoft.com/office/word/2010/wordprocessingInk" xmlns:wne="http://schemas.microsoft.com/office/word/2006/wordml" xmlns:wps="http://schemas.microsoft.com/office/word/2010/wordprocessingShape" mc:Ignorable="w14 w15 w16se w16cid w16 w16cex w16sdtdh wp14">
+<w:hdr xmlns:wpc="http://schemas.microsoft.com/office/word/2010/wordprocessingCanvas" xmlns:cx="http://schemas.microsoft.com/office/drawing/2014/chartex" xmlns:cx1="http://schemas.microsoft.com/office/drawing/2015/9/8/chartex" xmlns:cx2="http://schemas.microsoft.com/office/drawing/2015/10/21/chartex" xmlns:cx3="http://schemas.microsoft.com/office/drawing/2016/5/9/chartex" xmlns:cx4="http://schemas.microsoft.com/office/drawing/2016/5/10/chartex" xmlns:cx5="http://schemas.microsoft.com/office/drawing/2016/5/11/chartex" xmlns:cx6="http://schemas.microsoft.com/office/drawing/2016/5/12/chartex" xmlns:cx7="http://schemas.microsoft.com/office/drawing/2016/5/13/chartex" xmlns:cx8="http://schemas.microsoft.com/office/drawing/2016/5/14/chartex" xmlns:mc="http://schemas.openxmlformats.org/markup-compatibility/2006" xmlns:aink="http://schemas.microsoft.com/office/drawing/2016/ink" xmlns:am3d="http://schemas.microsoft.com/office/drawing/2017/model3d" xmlns:o="urn:schemas-microsoft-com:office:office" xmlns:oel="http://schemas.microsoft.com/office/2019/extlst" xmlns:r="http://schemas.openxmlformats.org/officeDocument/2006/relationships" xmlns:m="http://schemas.openxmlformats.org/officeDocument/2006/math" xmlns:v="urn:schemas-microsoft-com:vml" xmlns:wp14="http://schemas.microsoft.com/office/word/2010/wordprocessingDrawing" xmlns:wp="http://schemas.openxmlformats.org/drawingml/2006/wordprocessingDrawing" xmlns:w10="urn:schemas-microsoft-com:office:word" xmlns:w="http://schemas.openxmlformats.org/wordprocessingml/2006/main" xmlns:w14="http://schemas.microsoft.com/office/word/2010/wordml" xmlns:w15="http://schemas.microsoft.com/office/word/2012/wordml" xmlns:w16cex="http://schemas.microsoft.com/office/word/2018/wordml/cex" xmlns:w16cid="http://schemas.microsoft.com/office/word/2016/wordml/cid" xmlns:w16="http://schemas.microsoft.com/office/word/2018/wordml" xmlns:w16du="http://schemas.microsoft.com/office/word/2023/wordml/word16du" xmlns:w16sdtdh="http://schemas.microsoft.com/office/word/2020/wordml/sdtdatahash" xmlns:w16se="http://schemas.microsoft.com/office/word/2015/wordml/symex" xmlns:wpg="http://schemas.microsoft.com/office/word/2010/wordprocessingGroup" xmlns:wpi="http://schemas.microsoft.com/office/word/2010/wordprocessingInk" xmlns:wne="http://schemas.microsoft.com/office/word/2006/wordml" xmlns:wps="http://schemas.microsoft.com/office/word/2010/wordprocessingShape" mc:Ignorable="w14 w15 w16se w16cid w16 w16cex w16sdtdh w16du wp14">
   <w:p>
     <w:pPr>
       <w:pStyle w:val="Header"/>
@@ -3692,40 +3883,54 @@
         <w:szCs w:val="24"/>
       </w:rPr>
     </w:pPr>
-    <w:proofErr w:type="gramStart"/>
     <w:r>
       <w:rPr>
         <w:szCs w:val="24"/>
       </w:rPr>
-      <w:t>Sub Topic</w:t>
+      <w:t>Colloquium or Thematic</w:t>
     </w:r>
-    <w:proofErr w:type="gramEnd"/>
     <w:r>
       <w:rPr>
         <w:szCs w:val="24"/>
       </w:rPr>
-      <w:t xml:space="preserve">: </w:t>
+      <w:t xml:space="preserve"> Topic: </w:t>
     </w:r>
-    <w:proofErr w:type="spellStart"/>
     <w:r>
       <w:rPr>
         <w:szCs w:val="24"/>
       </w:rPr>
-      <w:t>eg.</w:t>
+      <w:t>[</w:t>
     </w:r>
-    <w:proofErr w:type="spellEnd"/>
     <w:r>
       <w:rPr>
         <w:szCs w:val="24"/>
       </w:rPr>
-      <w:t xml:space="preserve"> Laminar Flames</w:t>
+      <w:t>e</w:t>
+    </w:r>
+    <w:r>
+      <w:rPr>
+        <w:szCs w:val="24"/>
+      </w:rPr>
+      <w:t>.</w:t>
+    </w:r>
+    <w:r>
+      <w:rPr>
+        <w:szCs w:val="24"/>
+      </w:rPr>
+      <w:t>g. Laminar Flames</w:t>
+    </w:r>
+    <w:r>
+      <w:rPr>
+        <w:szCs w:val="24"/>
+      </w:rPr>
+      <w:t>]</w:t>
     </w:r>
   </w:p>
 </w:hdr>
 </file>
 
 <file path=word/header2.xml><?xml version="1.0" encoding="utf-8"?>
-<w:hdr xmlns:wpc="http://schemas.microsoft.com/office/word/2010/wordprocessingCanvas" xmlns:cx="http://schemas.microsoft.com/office/drawing/2014/chartex" xmlns:cx1="http://schemas.microsoft.com/office/drawing/2015/9/8/chartex" xmlns:cx2="http://schemas.microsoft.com/office/drawing/2015/10/21/chartex" xmlns:cx3="http://schemas.microsoft.com/office/drawing/2016/5/9/chartex" xmlns:cx4="http://schemas.microsoft.com/office/drawing/2016/5/10/chartex" xmlns:cx5="http://schemas.microsoft.com/office/drawing/2016/5/11/chartex" xmlns:cx6="http://schemas.microsoft.com/office/drawing/2016/5/12/chartex" xmlns:cx7="http://schemas.microsoft.com/office/drawing/2016/5/13/chartex" xmlns:cx8="http://schemas.microsoft.com/office/drawing/2016/5/14/chartex" xmlns:mc="http://schemas.openxmlformats.org/markup-compatibility/2006" xmlns:aink="http://schemas.microsoft.com/office/drawing/2016/ink" xmlns:am3d="http://schemas.microsoft.com/office/drawing/2017/model3d" xmlns:o="urn:schemas-microsoft-com:office:office" xmlns:oel="http://schemas.microsoft.com/office/2019/extlst" xmlns:r="http://schemas.openxmlformats.org/officeDocument/2006/relationships" xmlns:m="http://schemas.openxmlformats.org/officeDocument/2006/math" xmlns:v="urn:schemas-microsoft-com:vml" xmlns:wp14="http://schemas.microsoft.com/office/word/2010/wordprocessingDrawing" xmlns:wp="http://schemas.openxmlformats.org/drawingml/2006/wordprocessingDrawing" xmlns:w10="urn:schemas-microsoft-com:office:word" xmlns:w="http://schemas.openxmlformats.org/wordprocessingml/2006/main" xmlns:w14="http://schemas.microsoft.com/office/word/2010/wordml" xmlns:w15="http://schemas.microsoft.com/office/word/2012/wordml" xmlns:w16cex="http://schemas.microsoft.com/office/word/2018/wordml/cex" xmlns:w16cid="http://schemas.microsoft.com/office/word/2016/wordml/cid" xmlns:w16="http://schemas.microsoft.com/office/word/2018/wordml" xmlns:w16sdtdh="http://schemas.microsoft.com/office/word/2020/wordml/sdtdatahash" xmlns:w16se="http://schemas.microsoft.com/office/word/2015/wordml/symex" xmlns:wpg="http://schemas.microsoft.com/office/word/2010/wordprocessingGroup" xmlns:wpi="http://schemas.microsoft.com/office/word/2010/wordprocessingInk" xmlns:wne="http://schemas.microsoft.com/office/word/2006/wordml" xmlns:wps="http://schemas.microsoft.com/office/word/2010/wordprocessingShape" mc:Ignorable="w14 w15 w16se w16cid w16 w16cex w16sdtdh wp14">
+<w:hdr xmlns:wpc="http://schemas.microsoft.com/office/word/2010/wordprocessingCanvas" xmlns:cx="http://schemas.microsoft.com/office/drawing/2014/chartex" xmlns:cx1="http://schemas.microsoft.com/office/drawing/2015/9/8/chartex" xmlns:cx2="http://schemas.microsoft.com/office/drawing/2015/10/21/chartex" xmlns:cx3="http://schemas.microsoft.com/office/drawing/2016/5/9/chartex" xmlns:cx4="http://schemas.microsoft.com/office/drawing/2016/5/10/chartex" xmlns:cx5="http://schemas.microsoft.com/office/drawing/2016/5/11/chartex" xmlns:cx6="http://schemas.microsoft.com/office/drawing/2016/5/12/chartex" xmlns:cx7="http://schemas.microsoft.com/office/drawing/2016/5/13/chartex" xmlns:cx8="http://schemas.microsoft.com/office/drawing/2016/5/14/chartex" xmlns:mc="http://schemas.openxmlformats.org/markup-compatibility/2006" xmlns:aink="http://schemas.microsoft.com/office/drawing/2016/ink" xmlns:am3d="http://schemas.microsoft.com/office/drawing/2017/model3d" xmlns:o="urn:schemas-microsoft-com:office:office" xmlns:oel="http://schemas.microsoft.com/office/2019/extlst" xmlns:r="http://schemas.openxmlformats.org/officeDocument/2006/relationships" xmlns:m="http://schemas.openxmlformats.org/officeDocument/2006/math" xmlns:v="urn:schemas-microsoft-com:vml" xmlns:wp14="http://schemas.microsoft.com/office/word/2010/wordprocessingDrawing" xmlns:wp="http://schemas.openxmlformats.org/drawingml/2006/wordprocessingDrawing" xmlns:w10="urn:schemas-microsoft-com:office:word" xmlns:w="http://schemas.openxmlformats.org/wordprocessingml/2006/main" xmlns:w14="http://schemas.microsoft.com/office/word/2010/wordml" xmlns:w15="http://schemas.microsoft.com/office/word/2012/wordml" xmlns:w16cex="http://schemas.microsoft.com/office/word/2018/wordml/cex" xmlns:w16cid="http://schemas.microsoft.com/office/word/2016/wordml/cid" xmlns:w16="http://schemas.microsoft.com/office/word/2018/wordml" xmlns:w16du="http://schemas.microsoft.com/office/word/2023/wordml/word16du" xmlns:w16sdtdh="http://schemas.microsoft.com/office/word/2020/wordml/sdtdatahash" xmlns:w16se="http://schemas.microsoft.com/office/word/2015/wordml/symex" xmlns:wpg="http://schemas.microsoft.com/office/word/2010/wordprocessingGroup" xmlns:wpi="http://schemas.microsoft.com/office/word/2010/wordprocessingInk" xmlns:wne="http://schemas.microsoft.com/office/word/2006/wordml" xmlns:wps="http://schemas.microsoft.com/office/word/2010/wordprocessingShape" mc:Ignorable="w14 w15 w16se w16cid w16 w16cex w16sdtdh w16du wp14">
   <w:p>
     <w:pPr>
       <w:pStyle w:val="Header"/>
@@ -3784,7 +3989,7 @@
 </file>
 
 <file path=word/numbering.xml><?xml version="1.0" encoding="utf-8"?>
-<w:numbering xmlns:wpc="http://schemas.microsoft.com/office/word/2010/wordprocessingCanvas" xmlns:cx="http://schemas.microsoft.com/office/drawing/2014/chartex" xmlns:cx1="http://schemas.microsoft.com/office/drawing/2015/9/8/chartex" xmlns:cx2="http://schemas.microsoft.com/office/drawing/2015/10/21/chartex" xmlns:cx3="http://schemas.microsoft.com/office/drawing/2016/5/9/chartex" xmlns:cx4="http://schemas.microsoft.com/office/drawing/2016/5/10/chartex" xmlns:cx5="http://schemas.microsoft.com/office/drawing/2016/5/11/chartex" xmlns:cx6="http://schemas.microsoft.com/office/drawing/2016/5/12/chartex" xmlns:cx7="http://schemas.microsoft.com/office/drawing/2016/5/13/chartex" xmlns:cx8="http://schemas.microsoft.com/office/drawing/2016/5/14/chartex" xmlns:mc="http://schemas.openxmlformats.org/markup-compatibility/2006" xmlns:aink="http://schemas.microsoft.com/office/drawing/2016/ink" xmlns:am3d="http://schemas.microsoft.com/office/drawing/2017/model3d" xmlns:o="urn:schemas-microsoft-com:office:office" xmlns:oel="http://schemas.microsoft.com/office/2019/extlst" xmlns:r="http://schemas.openxmlformats.org/officeDocument/2006/relationships" xmlns:m="http://schemas.openxmlformats.org/officeDocument/2006/math" xmlns:v="urn:schemas-microsoft-com:vml" xmlns:wp14="http://schemas.microsoft.com/office/word/2010/wordprocessingDrawing" xmlns:wp="http://schemas.openxmlformats.org/drawingml/2006/wordprocessingDrawing" xmlns:w10="urn:schemas-microsoft-com:office:word" xmlns:w="http://schemas.openxmlformats.org/wordprocessingml/2006/main" xmlns:w14="http://schemas.microsoft.com/office/word/2010/wordml" xmlns:w15="http://schemas.microsoft.com/office/word/2012/wordml" xmlns:w16cex="http://schemas.microsoft.com/office/word/2018/wordml/cex" xmlns:w16cid="http://schemas.microsoft.com/office/word/2016/wordml/cid" xmlns:w16="http://schemas.microsoft.com/office/word/2018/wordml" xmlns:w16sdtdh="http://schemas.microsoft.com/office/word/2020/wordml/sdtdatahash" xmlns:w16se="http://schemas.microsoft.com/office/word/2015/wordml/symex" xmlns:wpg="http://schemas.microsoft.com/office/word/2010/wordprocessingGroup" xmlns:wpi="http://schemas.microsoft.com/office/word/2010/wordprocessingInk" xmlns:wne="http://schemas.microsoft.com/office/word/2006/wordml" xmlns:wps="http://schemas.microsoft.com/office/word/2010/wordprocessingShape" mc:Ignorable="w14 w15 w16se w16cid w16 w16cex w16sdtdh wp14">
+<w:numbering xmlns:wpc="http://schemas.microsoft.com/office/word/2010/wordprocessingCanvas" xmlns:cx="http://schemas.microsoft.com/office/drawing/2014/chartex" xmlns:cx1="http://schemas.microsoft.com/office/drawing/2015/9/8/chartex" xmlns:cx2="http://schemas.microsoft.com/office/drawing/2015/10/21/chartex" xmlns:cx3="http://schemas.microsoft.com/office/drawing/2016/5/9/chartex" xmlns:cx4="http://schemas.microsoft.com/office/drawing/2016/5/10/chartex" xmlns:cx5="http://schemas.microsoft.com/office/drawing/2016/5/11/chartex" xmlns:cx6="http://schemas.microsoft.com/office/drawing/2016/5/12/chartex" xmlns:cx7="http://schemas.microsoft.com/office/drawing/2016/5/13/chartex" xmlns:cx8="http://schemas.microsoft.com/office/drawing/2016/5/14/chartex" xmlns:mc="http://schemas.openxmlformats.org/markup-compatibility/2006" xmlns:aink="http://schemas.microsoft.com/office/drawing/2016/ink" xmlns:am3d="http://schemas.microsoft.com/office/drawing/2017/model3d" xmlns:o="urn:schemas-microsoft-com:office:office" xmlns:oel="http://schemas.microsoft.com/office/2019/extlst" xmlns:r="http://schemas.openxmlformats.org/officeDocument/2006/relationships" xmlns:m="http://schemas.openxmlformats.org/officeDocument/2006/math" xmlns:v="urn:schemas-microsoft-com:vml" xmlns:wp14="http://schemas.microsoft.com/office/word/2010/wordprocessingDrawing" xmlns:wp="http://schemas.openxmlformats.org/drawingml/2006/wordprocessingDrawing" xmlns:w10="urn:schemas-microsoft-com:office:word" xmlns:w="http://schemas.openxmlformats.org/wordprocessingml/2006/main" xmlns:w14="http://schemas.microsoft.com/office/word/2010/wordml" xmlns:w15="http://schemas.microsoft.com/office/word/2012/wordml" xmlns:w16cex="http://schemas.microsoft.com/office/word/2018/wordml/cex" xmlns:w16cid="http://schemas.microsoft.com/office/word/2016/wordml/cid" xmlns:w16="http://schemas.microsoft.com/office/word/2018/wordml" xmlns:w16du="http://schemas.microsoft.com/office/word/2023/wordml/word16du" xmlns:w16sdtdh="http://schemas.microsoft.com/office/word/2020/wordml/sdtdatahash" xmlns:w16se="http://schemas.microsoft.com/office/word/2015/wordml/symex" xmlns:wpg="http://schemas.microsoft.com/office/word/2010/wordprocessingGroup" xmlns:wpi="http://schemas.microsoft.com/office/word/2010/wordprocessingInk" xmlns:wne="http://schemas.microsoft.com/office/word/2006/wordml" xmlns:wps="http://schemas.microsoft.com/office/word/2010/wordprocessingShape" mc:Ignorable="w14 w15 w16se w16cid w16 w16cex w16sdtdh w16du wp14">
   <w:abstractNum w:abstractNumId="0" w15:restartNumberingAfterBreak="0">
     <w:nsid w:val="015F37F3"/>
     <w:multiLevelType w:val="singleLevel"/>
@@ -4466,7 +4671,7 @@
 </file>
 
 <file path=word/styles.xml><?xml version="1.0" encoding="utf-8"?>
-<w:styles xmlns:mc="http://schemas.openxmlformats.org/markup-compatibility/2006" xmlns:r="http://schemas.openxmlformats.org/officeDocument/2006/relationships" xmlns:w="http://schemas.openxmlformats.org/wordprocessingml/2006/main" xmlns:w14="http://schemas.microsoft.com/office/word/2010/wordml" xmlns:w15="http://schemas.microsoft.com/office/word/2012/wordml" xmlns:w16cex="http://schemas.microsoft.com/office/word/2018/wordml/cex" xmlns:w16cid="http://schemas.microsoft.com/office/word/2016/wordml/cid" xmlns:w16="http://schemas.microsoft.com/office/word/2018/wordml" xmlns:w16sdtdh="http://schemas.microsoft.com/office/word/2020/wordml/sdtdatahash" xmlns:w16se="http://schemas.microsoft.com/office/word/2015/wordml/symex" mc:Ignorable="w14 w15 w16se w16cid w16 w16cex w16sdtdh">
+<w:styles xmlns:mc="http://schemas.openxmlformats.org/markup-compatibility/2006" xmlns:r="http://schemas.openxmlformats.org/officeDocument/2006/relationships" xmlns:w="http://schemas.openxmlformats.org/wordprocessingml/2006/main" xmlns:w14="http://schemas.microsoft.com/office/word/2010/wordml" xmlns:w15="http://schemas.microsoft.com/office/word/2012/wordml" xmlns:w16cex="http://schemas.microsoft.com/office/word/2018/wordml/cex" xmlns:w16cid="http://schemas.microsoft.com/office/word/2016/wordml/cid" xmlns:w16="http://schemas.microsoft.com/office/word/2018/wordml" xmlns:w16du="http://schemas.microsoft.com/office/word/2023/wordml/word16du" xmlns:w16sdtdh="http://schemas.microsoft.com/office/word/2020/wordml/sdtdatahash" xmlns:w16se="http://schemas.microsoft.com/office/word/2015/wordml/symex" mc:Ignorable="w14 w15 w16se w16cid w16 w16cex w16sdtdh w16du">
   <w:docDefaults>
     <w:rPrDefault>
       <w:rPr>
@@ -5127,9 +5332,10 @@
     <w:name w:val="Keywords"/>
     <w:basedOn w:val="Abstract"/>
     <w:qFormat/>
-    <w:rsid w:val="00743973"/>
+    <w:rsid w:val="00150FB4"/>
     <w:rPr>
       <w:b/>
+      <w:i/>
     </w:rPr>
   </w:style>
   <w:style w:type="paragraph" w:customStyle="1" w:styleId="Abstract">

</xml_diff>